<commit_message>
feat(ui): optimize schedule preview layout and improve text robustness
- Redesigned Schedule Preview card into a compact vertical layout
- Added soft warnings for duplicate student entries (non-blocking)
- Expanded delimiter support for manual schedule assignments input (spaces, zero-width chars)
- Updated README.md with v2.4 structure and architecture diagram
</commit_message>
<xml_diff>
--- a/AI_Interaction_Analysis.docx
+++ b/AI_Interaction_Analysis.docx
@@ -136,7 +136,7 @@
         </w:rPr>
         <w:t xml:space="preserve"> 是一个专为 </w:t>
       </w:r>
-      <w:hyperlink w:history="1" r:id="rIdzyjhz0dycuiaazlek3h1x">
+      <w:hyperlink w:history="1" r:id="rId8v6m0xsh3uzusvvrc2hg7">
         <w:r>
           <w:rPr>
             <w:rStyle w:val="Hyperlink"/>
@@ -260,18 +260,47 @@
     <w:p>
       <w:pPr>
         <w:spacing w:before="240" w:after="240"/>
-        <w:jc w:val="left"/>
-      </w:pPr>
-      <w:r>
-        <w:rPr>
-          <w:i/>
-          <w:iCs/>
-          <w:color w:val="FF0000"/>
-        </w:rPr>
-        <w:t xml:space="preserve">[mermaid Error: Parse error on line 2:
-...-&gt;|触发| Host[C# Host (WPF/ClassIsland)] 
------------------------^
-Expecting 'SQE', 'DOUBLECIRCLEEND', 'PE', '-)', 'STADIUMEND', 'SUBROUTINEEND', 'PIPE', 'CYLINDEREND', 'DIAMOND_STOP', 'TAGEND', 'TRAPEND', 'INVTRAPEND', 'UNICODE_TEXT', 'TEXT', 'TAGSTART', got 'PS']</w:t>
+        <w:jc w:val="center"/>
+      </w:pPr>
+      <w:r>
+        <w:drawing>
+          <wp:inline distT="0" distB="0" distL="0" distR="0">
+            <wp:extent cx="5486400" cy="3810000"/>
+            <wp:effectExtent t="0" r="0" b="0" l="0"/>
+            <wp:docPr id="1" name="mermaid-image" descr="mermaid image" title="mermaid Image"/>
+            <wp:cNvGraphicFramePr>
+              <a:graphicFrameLocks xmlns:a="http://schemas.openxmlformats.org/drawingml/2006/main" noChangeAspect="1"/>
+            </wp:cNvGraphicFramePr>
+            <a:graphic xmlns:a="http://schemas.openxmlformats.org/drawingml/2006/main">
+              <a:graphicData uri="http://schemas.openxmlformats.org/drawingml/2006/picture">
+                <pic:pic xmlns:pic="http://schemas.openxmlformats.org/drawingml/2006/picture">
+                  <pic:nvPicPr>
+                    <pic:cNvPr id="0" name="" descr=""/>
+                    <pic:cNvPicPr>
+                      <a:picLocks noChangeAspect="1" noChangeArrowheads="1"/>
+                    </pic:cNvPicPr>
+                  </pic:nvPicPr>
+                  <pic:blipFill>
+                    <a:blip r:embed="rId6" cstate="none"/>
+                    <a:srcRect/>
+                    <a:stretch>
+                      <a:fillRect/>
+                    </a:stretch>
+                  </pic:blipFill>
+                  <pic:spPr bwMode="auto">
+                    <a:xfrm>
+                      <a:off x="0" y="0"/>
+                      <a:ext cx="5486400" cy="3810000"/>
+                    </a:xfrm>
+                    <a:prstGeom prst="rect">
+                      <a:avLst/>
+                    </a:prstGeom>
+                  </pic:spPr>
+                </pic:pic>
+              </a:graphicData>
+            </a:graphic>
+          </wp:inline>
+        </w:drawing>
       </w:r>
     </w:p>
     <w:p>

</xml_diff>